<commit_message>
avances al 7 de sept
</commit_message>
<xml_diff>
--- a/Estructura de Trabajo Final de Tesis.docx
+++ b/Estructura de Trabajo Final de Tesis.docx
@@ -584,90 +584,214 @@
           <w:lang w:val="es-ES"/>
         </w:rPr>
       </w:pPr>
-    </w:p>
-    <w:p>
-      <w:pPr>
-        <w:rPr>
-          <w:lang w:val="es-ES"/>
-        </w:rPr>
-      </w:pPr>
-    </w:p>
-    <w:p>
-      <w:pPr>
-        <w:rPr>
-          <w:lang w:val="es-ES"/>
-        </w:rPr>
-      </w:pPr>
-    </w:p>
-    <w:p>
-      <w:pPr>
-        <w:rPr>
-          <w:lang w:val="es-ES"/>
-        </w:rPr>
-      </w:pPr>
-    </w:p>
-    <w:p>
-      <w:pPr>
-        <w:rPr>
-          <w:lang w:val="es-ES"/>
-        </w:rPr>
-      </w:pPr>
-    </w:p>
-    <w:p>
-      <w:pPr>
-        <w:rPr>
-          <w:lang w:val="es-ES"/>
-        </w:rPr>
-      </w:pPr>
-    </w:p>
-    <w:p>
-      <w:pPr>
-        <w:rPr>
-          <w:lang w:val="es-ES"/>
-        </w:rPr>
-      </w:pPr>
-    </w:p>
-    <w:p>
-      <w:pPr>
-        <w:rPr>
-          <w:lang w:val="es-ES"/>
-        </w:rPr>
-      </w:pPr>
-    </w:p>
-    <w:p>
-      <w:pPr>
-        <w:rPr>
-          <w:lang w:val="es-ES"/>
-        </w:rPr>
-      </w:pPr>
-    </w:p>
-    <w:p>
-      <w:pPr>
-        <w:rPr>
-          <w:lang w:val="es-ES"/>
-        </w:rPr>
-      </w:pPr>
-    </w:p>
-    <w:p>
-      <w:pPr>
-        <w:rPr>
-          <w:lang w:val="es-ES"/>
-        </w:rPr>
-      </w:pPr>
-    </w:p>
-    <w:p>
-      <w:pPr>
-        <w:rPr>
-          <w:lang w:val="es-ES"/>
-        </w:rPr>
-      </w:pPr>
-    </w:p>
-    <w:p>
-      <w:pPr>
-        <w:rPr>
-          <w:lang w:val="es-ES"/>
-        </w:rPr>
-      </w:pPr>
+      <w:r>
+        <w:rPr>
+          <w:lang w:val="es-ES"/>
+        </w:rPr>
+        <w:t xml:space="preserve">Yo vivo en Perú, un país en </w:t>
+      </w:r>
+      <w:proofErr w:type="spellStart"/>
+      <w:r>
+        <w:rPr>
+          <w:lang w:val="es-ES"/>
+        </w:rPr>
+        <w:t>vias</w:t>
+      </w:r>
+      <w:proofErr w:type="spellEnd"/>
+      <w:r>
+        <w:rPr>
+          <w:lang w:val="es-ES"/>
+        </w:rPr>
+        <w:t xml:space="preserve"> de desarrollo donde el uso de nuevas herramientas </w:t>
+      </w:r>
+      <w:proofErr w:type="spellStart"/>
+      <w:r>
+        <w:rPr>
+          <w:lang w:val="es-ES"/>
+        </w:rPr>
+        <w:t>informaticas</w:t>
+      </w:r>
+      <w:proofErr w:type="spellEnd"/>
+      <w:r>
+        <w:rPr>
+          <w:lang w:val="es-ES"/>
+        </w:rPr>
+        <w:t xml:space="preserve"> para mejorar la calidad de atención y servicios de salud es imperativo. Desgraciadamente, cuando se construyen estas herramientas </w:t>
+      </w:r>
+      <w:proofErr w:type="spellStart"/>
+      <w:r>
+        <w:rPr>
+          <w:lang w:val="es-ES"/>
+        </w:rPr>
+        <w:t>informaticas</w:t>
+      </w:r>
+      <w:proofErr w:type="spellEnd"/>
+      <w:r>
+        <w:rPr>
+          <w:lang w:val="es-ES"/>
+        </w:rPr>
+        <w:t xml:space="preserve">, no se toman en cuenta </w:t>
+      </w:r>
+      <w:proofErr w:type="spellStart"/>
+      <w:r>
+        <w:rPr>
+          <w:lang w:val="es-ES"/>
+        </w:rPr>
+        <w:t>ningun</w:t>
+      </w:r>
+      <w:proofErr w:type="spellEnd"/>
+      <w:r>
+        <w:rPr>
+          <w:lang w:val="es-ES"/>
+        </w:rPr>
+        <w:t xml:space="preserve"> tipo de necesidades de </w:t>
+      </w:r>
+      <w:proofErr w:type="spellStart"/>
+      <w:r>
+        <w:rPr>
+          <w:lang w:val="es-ES"/>
+        </w:rPr>
+        <w:t>ningun</w:t>
+      </w:r>
+      <w:proofErr w:type="spellEnd"/>
+      <w:r>
+        <w:rPr>
+          <w:lang w:val="es-ES"/>
+        </w:rPr>
+        <w:t xml:space="preserve"> usuario ni su experiencia previa en el uso de herramientas </w:t>
+      </w:r>
+      <w:proofErr w:type="spellStart"/>
+      <w:r>
+        <w:rPr>
+          <w:lang w:val="es-ES"/>
+        </w:rPr>
+        <w:t>informaticas</w:t>
+      </w:r>
+      <w:proofErr w:type="spellEnd"/>
+      <w:r>
+        <w:rPr>
+          <w:lang w:val="es-ES"/>
+        </w:rPr>
+        <w:t xml:space="preserve">, esto hace que el país se estanque en el ambiente </w:t>
+      </w:r>
+      <w:proofErr w:type="spellStart"/>
+      <w:r>
+        <w:rPr>
+          <w:lang w:val="es-ES"/>
+        </w:rPr>
+        <w:t>tecnologico</w:t>
+      </w:r>
+      <w:proofErr w:type="spellEnd"/>
+      <w:r>
+        <w:rPr>
+          <w:lang w:val="es-ES"/>
+        </w:rPr>
+        <w:t xml:space="preserve"> ya que no deja que las personas </w:t>
+      </w:r>
+      <w:proofErr w:type="spellStart"/>
+      <w:r>
+        <w:rPr>
+          <w:lang w:val="es-ES"/>
+        </w:rPr>
+        <w:t>utilizen</w:t>
+      </w:r>
+      <w:proofErr w:type="spellEnd"/>
+      <w:r>
+        <w:rPr>
+          <w:lang w:val="es-ES"/>
+        </w:rPr>
+        <w:t xml:space="preserve"> la </w:t>
+      </w:r>
+      <w:proofErr w:type="spellStart"/>
+      <w:r>
+        <w:rPr>
+          <w:lang w:val="es-ES"/>
+        </w:rPr>
+        <w:t>tecnologia</w:t>
+      </w:r>
+      <w:proofErr w:type="spellEnd"/>
+      <w:r>
+        <w:rPr>
+          <w:lang w:val="es-ES"/>
+        </w:rPr>
+        <w:t xml:space="preserve"> como una herramienta </w:t>
+      </w:r>
+      <w:proofErr w:type="spellStart"/>
+      <w:r>
+        <w:rPr>
+          <w:lang w:val="es-ES"/>
+        </w:rPr>
+        <w:t>util</w:t>
+      </w:r>
+      <w:proofErr w:type="spellEnd"/>
+      <w:r>
+        <w:rPr>
+          <w:lang w:val="es-ES"/>
+        </w:rPr>
+        <w:t xml:space="preserve">, y logran de que la </w:t>
+      </w:r>
+      <w:proofErr w:type="spellStart"/>
+      <w:r>
+        <w:rPr>
+          <w:lang w:val="es-ES"/>
+        </w:rPr>
+        <w:t>ciudadania</w:t>
+      </w:r>
+      <w:proofErr w:type="spellEnd"/>
+      <w:r>
+        <w:rPr>
+          <w:lang w:val="es-ES"/>
+        </w:rPr>
+        <w:t xml:space="preserve"> tenga miedo a usarlas debido a que no las conocen, no son intuitivas ni resuelven sus problemas. Quisiera aprender más sobre este tema para poder dirigirme a este problema y poder darle una solución pertinente que </w:t>
+      </w:r>
+      <w:proofErr w:type="spellStart"/>
+      <w:r>
+        <w:rPr>
+          <w:lang w:val="es-ES"/>
+        </w:rPr>
+        <w:t>garantize</w:t>
+      </w:r>
+      <w:proofErr w:type="spellEnd"/>
+      <w:r>
+        <w:rPr>
+          <w:lang w:val="es-ES"/>
+        </w:rPr>
+        <w:t xml:space="preserve"> la eficacia de las nuevas herramientas </w:t>
+      </w:r>
+      <w:proofErr w:type="spellStart"/>
+      <w:r>
+        <w:rPr>
+          <w:lang w:val="es-ES"/>
+        </w:rPr>
+        <w:t>informaticas</w:t>
+      </w:r>
+      <w:proofErr w:type="spellEnd"/>
+      <w:r>
+        <w:rPr>
+          <w:lang w:val="es-ES"/>
+        </w:rPr>
+        <w:t xml:space="preserve"> en el sector salud en Perú.</w:t>
+      </w:r>
+      <w:r>
+        <w:rPr>
+          <w:lang w:val="es-ES"/>
+        </w:rPr>
+        <w:t xml:space="preserve"> Este tipo de certificación me ayudaría en poder demostrar, con técnicas probadas y ejemplos claros sobre la importancia del uso de metodologías que </w:t>
+      </w:r>
+      <w:proofErr w:type="spellStart"/>
+      <w:r>
+        <w:rPr>
+          <w:lang w:val="es-ES"/>
+        </w:rPr>
+        <w:t>garantizen</w:t>
+      </w:r>
+      <w:proofErr w:type="spellEnd"/>
+      <w:r>
+        <w:rPr>
+          <w:lang w:val="es-ES"/>
+        </w:rPr>
+        <w:t xml:space="preserve"> el éxito de nuevas herramientas.</w:t>
+      </w:r>
     </w:p>
     <w:p>
       <w:pPr>
@@ -687,6 +811,208 @@
           <w:lang w:val="es-ES"/>
         </w:rPr>
         <w:lastRenderedPageBreak/>
+        <w:t xml:space="preserve">Mi situación </w:t>
+      </w:r>
+      <w:proofErr w:type="spellStart"/>
+      <w:r>
+        <w:rPr>
+          <w:lang w:val="es-ES"/>
+        </w:rPr>
+        <w:t>economica</w:t>
+      </w:r>
+      <w:proofErr w:type="spellEnd"/>
+      <w:r>
+        <w:rPr>
+          <w:lang w:val="es-ES"/>
+        </w:rPr>
+        <w:t xml:space="preserve"> actual no me permite pagar cursos para extensión universitaria, ya que los pagos como estudiante y </w:t>
+      </w:r>
+      <w:proofErr w:type="spellStart"/>
+      <w:r>
+        <w:rPr>
+          <w:lang w:val="es-ES"/>
+        </w:rPr>
+        <w:t>tesista</w:t>
+      </w:r>
+      <w:proofErr w:type="spellEnd"/>
+      <w:r>
+        <w:rPr>
+          <w:lang w:val="es-ES"/>
+        </w:rPr>
+        <w:t xml:space="preserve"> consumen la mayor parte de mi dinero. Hace poco, con ayuda de mi familia, hice un viaje a la ciudad de Washington DC para un congreso en el tema de </w:t>
+      </w:r>
+      <w:proofErr w:type="spellStart"/>
+      <w:r>
+        <w:rPr>
+          <w:lang w:val="es-ES"/>
+        </w:rPr>
+        <w:t>Informatica</w:t>
+      </w:r>
+      <w:proofErr w:type="spellEnd"/>
+      <w:r>
+        <w:rPr>
+          <w:lang w:val="es-ES"/>
+        </w:rPr>
+        <w:t xml:space="preserve"> Medica, tema en el que me especializo, dentro de este congreso </w:t>
+      </w:r>
+      <w:proofErr w:type="spellStart"/>
+      <w:r>
+        <w:rPr>
+          <w:lang w:val="es-ES"/>
+        </w:rPr>
+        <w:t>conoci</w:t>
+      </w:r>
+      <w:proofErr w:type="spellEnd"/>
+      <w:r>
+        <w:rPr>
+          <w:lang w:val="es-ES"/>
+        </w:rPr>
+        <w:t xml:space="preserve"> a mucha gente muy reconocida en el ambiente de Diseño de Interacción dentro de la construcción de nuevas herramientas informáticas para el tema de salud y quisiera poder aprender más sobre el tema para poder especializarme en él.</w:t>
+      </w:r>
+      <w:r>
+        <w:rPr>
+          <w:lang w:val="es-ES"/>
+        </w:rPr>
+        <w:t xml:space="preserve"> Posteriormente, quisiera poder llevar toda la certificación con la cual podré demostrar el valor de mi trabajo y poder convencer tanto a mis profesores de la universidad como a las personas encargadas del sector salud en el país de que el diseño centrado en el usuario es una metodología probada y efectiva con la cual se garantiza el éxito de aplicaciones informáticas nuevas.</w:t>
+      </w:r>
+    </w:p>
+    <w:p>
+      <w:pPr>
+        <w:rPr>
+          <w:lang w:val="es-ES"/>
+        </w:rPr>
+      </w:pPr>
+    </w:p>
+    <w:p>
+      <w:pPr>
+        <w:rPr>
+          <w:lang w:val="es-ES"/>
+        </w:rPr>
+      </w:pPr>
+    </w:p>
+    <w:p>
+      <w:pPr>
+        <w:rPr>
+          <w:lang w:val="es-ES"/>
+        </w:rPr>
+      </w:pPr>
+      <w:r>
+        <w:rPr>
+          <w:lang w:val="es-ES"/>
+        </w:rPr>
+        <w:t xml:space="preserve">Mi situación </w:t>
+      </w:r>
+      <w:proofErr w:type="spellStart"/>
+      <w:r>
+        <w:rPr>
+          <w:lang w:val="es-ES"/>
+        </w:rPr>
+        <w:t>economica</w:t>
+      </w:r>
+      <w:proofErr w:type="spellEnd"/>
+      <w:r>
+        <w:rPr>
+          <w:lang w:val="es-ES"/>
+        </w:rPr>
+        <w:t xml:space="preserve"> actual no me permite poder pagar a largo plazo un curso. Quisiera poder pagar por cursos, pero con gastos del hogar me es imposible hacerlo.</w:t>
+      </w:r>
+      <w:bookmarkStart w:id="0" w:name="_GoBack"/>
+      <w:bookmarkEnd w:id="0"/>
+    </w:p>
+    <w:p>
+      <w:pPr>
+        <w:rPr>
+          <w:lang w:val="es-ES"/>
+        </w:rPr>
+      </w:pPr>
+    </w:p>
+    <w:p>
+      <w:pPr>
+        <w:rPr>
+          <w:lang w:val="es-ES"/>
+        </w:rPr>
+      </w:pPr>
+    </w:p>
+    <w:p>
+      <w:pPr>
+        <w:rPr>
+          <w:lang w:val="es-ES"/>
+        </w:rPr>
+      </w:pPr>
+    </w:p>
+    <w:p>
+      <w:pPr>
+        <w:rPr>
+          <w:lang w:val="es-ES"/>
+        </w:rPr>
+      </w:pPr>
+    </w:p>
+    <w:p>
+      <w:pPr>
+        <w:rPr>
+          <w:lang w:val="es-ES"/>
+        </w:rPr>
+      </w:pPr>
+    </w:p>
+    <w:p>
+      <w:pPr>
+        <w:rPr>
+          <w:lang w:val="es-ES"/>
+        </w:rPr>
+      </w:pPr>
+    </w:p>
+    <w:p>
+      <w:pPr>
+        <w:rPr>
+          <w:lang w:val="es-ES"/>
+        </w:rPr>
+      </w:pPr>
+    </w:p>
+    <w:p>
+      <w:pPr>
+        <w:rPr>
+          <w:lang w:val="es-ES"/>
+        </w:rPr>
+      </w:pPr>
+    </w:p>
+    <w:p>
+      <w:pPr>
+        <w:rPr>
+          <w:lang w:val="es-ES"/>
+        </w:rPr>
+      </w:pPr>
+    </w:p>
+    <w:p>
+      <w:pPr>
+        <w:rPr>
+          <w:lang w:val="es-ES"/>
+        </w:rPr>
+      </w:pPr>
+    </w:p>
+    <w:p>
+      <w:pPr>
+        <w:rPr>
+          <w:lang w:val="es-ES"/>
+        </w:rPr>
+      </w:pPr>
+    </w:p>
+    <w:p>
+      <w:pPr>
+        <w:rPr>
+          <w:lang w:val="es-ES"/>
+        </w:rPr>
+      </w:pPr>
+    </w:p>
+    <w:p>
+      <w:pPr>
+        <w:rPr>
+          <w:lang w:val="es-ES"/>
+        </w:rPr>
+      </w:pPr>
+      <w:r>
+        <w:rPr>
+          <w:lang w:val="es-ES"/>
+        </w:rPr>
         <w:t>Estructura de Trabajo Final de Tesis</w:t>
       </w:r>
     </w:p>
@@ -840,8 +1166,6 @@
         </w:rPr>
         <w:t>Principios</w:t>
       </w:r>
-      <w:bookmarkStart w:id="0" w:name="_GoBack"/>
-      <w:bookmarkEnd w:id="0"/>
     </w:p>
     <w:p>
       <w:pPr>
@@ -2038,7 +2362,7 @@
 </file>
 
 <file path=customXml/itemProps1.xml><?xml version="1.0" encoding="utf-8"?>
-<ds:datastoreItem xmlns:ds="http://schemas.openxmlformats.org/officeDocument/2006/customXml" ds:itemID="{7E3BB9E5-F456-134A-AA4A-F7998CBF0945}">
+<ds:datastoreItem xmlns:ds="http://schemas.openxmlformats.org/officeDocument/2006/customXml" ds:itemID="{2581384A-B453-EE4B-8931-C9273B8E1AF4}">
   <ds:schemaRefs>
     <ds:schemaRef ds:uri="http://schemas.openxmlformats.org/officeDocument/2006/bibliography"/>
   </ds:schemaRefs>

</xml_diff>